<commit_message>
agenda for møte med veileder
</commit_message>
<xml_diff>
--- a/Referater av kundemøter.docx
+++ b/Referater av kundemøter.docx
@@ -844,10 +844,7 @@
         <w:t>Dato</w:t>
       </w:r>
       <w:r>
-        <w:t>: 21.03</w:t>
-      </w:r>
-      <w:r>
-        <w:t>.2013</w:t>
+        <w:t>: 21.03.2013</w:t>
       </w:r>
     </w:p>
     <w:p>
@@ -869,13 +866,7 @@
         <w:t>Tilstede</w:t>
       </w:r>
       <w:r>
-        <w:t>:</w:t>
-      </w:r>
-      <w:r>
-        <w:t xml:space="preserve"> Eirik, Asle, Joanne, Torstein,</w:t>
-      </w:r>
-      <w:r>
-        <w:t>og Vegard</w:t>
+        <w:t>: Eirik, Asle, Joanne, Torstein,og Vegard</w:t>
       </w:r>
     </w:p>
     <w:p>
@@ -908,10 +899,7 @@
         <w:t>Agenda</w:t>
       </w:r>
       <w:r>
-        <w:t>: Sprint review 3</w:t>
-      </w:r>
-      <w:r>
-        <w:t xml:space="preserve"> med kunden. Vise våre skisser av tidslinjen og CMS. Ta opp eventuelle spørsmål og lignende. </w:t>
+        <w:t xml:space="preserve">: Sprint review 3 med kunden. Vise våre skisser av tidslinjen og CMS. Ta opp eventuelle spørsmål og lignende. </w:t>
       </w:r>
     </w:p>
     <w:p>
@@ -922,20 +910,12 @@
         <w:t>Kommentar</w:t>
       </w:r>
       <w:r>
-        <w:t xml:space="preserve">: Ta hensyn til </w:t>
-      </w:r>
-      <w:r>
-        <w:t>strukturoppsettet av design</w:t>
-      </w:r>
-    </w:p>
-    <w:p>
-      <w:r>
-        <w:t xml:space="preserve">Diverse tilbakemelding på tidslinje og avtale brukertesting </w:t>
-      </w:r>
-      <w:bookmarkStart w:id="0" w:name="_GoBack"/>
-      <w:bookmarkEnd w:id="0"/>
-      <w:r>
-        <w:t xml:space="preserve"> </w:t>
+        <w:t>: Ta hensyn til strukturoppsettet av design</w:t>
+      </w:r>
+    </w:p>
+    <w:p>
+      <w:r>
+        <w:t xml:space="preserve">Diverse tilbakemelding på tidslinje og avtale brukertesting  </w:t>
       </w:r>
     </w:p>
     <w:p>
@@ -944,6 +924,148 @@
           <w:bottom w:val="single" w:sz="12" w:space="1" w:color="auto"/>
         </w:pBdr>
       </w:pPr>
+    </w:p>
+    <w:p>
+      <w:pPr>
+        <w:pBdr>
+          <w:bottom w:val="single" w:sz="12" w:space="1" w:color="auto"/>
+        </w:pBdr>
+      </w:pPr>
+    </w:p>
+    <w:p>
+      <w:r>
+        <w:rPr>
+          <w:b/>
+        </w:rPr>
+        <w:t>Dato</w:t>
+      </w:r>
+      <w:r>
+        <w:t>: 23.04.2013</w:t>
+      </w:r>
+    </w:p>
+    <w:p>
+      <w:r>
+        <w:rPr>
+          <w:b/>
+        </w:rPr>
+        <w:t>Tid</w:t>
+      </w:r>
+      <w:r>
+        <w:t>: 15.10</w:t>
+      </w:r>
+    </w:p>
+    <w:p>
+      <w:r>
+        <w:rPr>
+          <w:b/>
+        </w:rPr>
+        <w:t>Tilstede</w:t>
+      </w:r>
+      <w:r>
+        <w:t xml:space="preserve">: Eirik, Asle, Joanne, Torstein, Henrik, </w:t>
+      </w:r>
+    </w:p>
+    <w:p>
+      <w:r>
+        <w:rPr>
+          <w:b/>
+        </w:rPr>
+        <w:t>Sted</w:t>
+      </w:r>
+      <w:r>
+        <w:t>: Aftenposten</w:t>
+      </w:r>
+    </w:p>
+    <w:p>
+      <w:r>
+        <w:rPr>
+          <w:b/>
+        </w:rPr>
+        <w:t>Fraværende</w:t>
+      </w:r>
+      <w:r>
+        <w:t xml:space="preserve">:  </w:t>
+      </w:r>
+    </w:p>
+    <w:p>
+      <w:r>
+        <w:rPr>
+          <w:b/>
+        </w:rPr>
+        <w:t>Agenda</w:t>
+      </w:r>
+      <w:r>
+        <w:t xml:space="preserve">: </w:t>
+      </w:r>
+    </w:p>
+    <w:p/>
+    <w:p>
+      <w:r>
+        <w:t>Siste møte med veilederne:</w:t>
+      </w:r>
+    </w:p>
+    <w:p>
+      <w:pPr>
+        <w:pStyle w:val="Listeavsnitt"/>
+        <w:numPr>
+          <w:ilvl w:val="0"/>
+          <w:numId w:val="2"/>
+        </w:numPr>
+      </w:pPr>
+      <w:r>
+        <w:t>Ønsker tilbakemelding av første utkastet</w:t>
+      </w:r>
+    </w:p>
+    <w:p>
+      <w:pPr>
+        <w:pStyle w:val="Listeavsnitt"/>
+        <w:numPr>
+          <w:ilvl w:val="0"/>
+          <w:numId w:val="2"/>
+        </w:numPr>
+      </w:pPr>
+      <w:r>
+        <w:t xml:space="preserve">Vise vår løsningen vår, endringer o.l. </w:t>
+      </w:r>
+      <w:bookmarkStart w:id="0" w:name="_GoBack"/>
+      <w:bookmarkEnd w:id="0"/>
+    </w:p>
+    <w:p>
+      <w:pPr>
+        <w:pStyle w:val="Listeavsnitt"/>
+        <w:numPr>
+          <w:ilvl w:val="0"/>
+          <w:numId w:val="2"/>
+        </w:numPr>
+      </w:pPr>
+      <w:r>
+        <w:t>spørre om vi kan sende utkastet en gang før vi leverer</w:t>
+      </w:r>
+    </w:p>
+    <w:p>
+      <w:pPr>
+        <w:pStyle w:val="Listeavsnitt"/>
+        <w:numPr>
+          <w:ilvl w:val="0"/>
+          <w:numId w:val="2"/>
+        </w:numPr>
+      </w:pPr>
+      <w:r>
+        <w:t xml:space="preserve">zoom-funksjonen blir en teknisk  beskrivelse av hvordan det skal være. Med andre ord videreutvikling versjon 2.0 </w:t>
+      </w:r>
+    </w:p>
+    <w:p/>
+    <w:p/>
+    <w:p>
+      <w:r>
+        <w:rPr>
+          <w:b/>
+        </w:rPr>
+        <w:t>Kommentar</w:t>
+      </w:r>
+      <w:r>
+        <w:t xml:space="preserve">: </w:t>
+      </w:r>
     </w:p>
     <w:p>
       <w:pPr>
@@ -972,6 +1094,119 @@
 <file path=word/numbering.xml><?xml version="1.0" encoding="utf-8"?>
 <w:numbering xmlns:wpc="http://schemas.microsoft.com/office/word/2010/wordprocessingCanvas" xmlns:mo="http://schemas.microsoft.com/office/mac/office/2008/main" xmlns:mc="http://schemas.openxmlformats.org/markup-compatibility/2006" xmlns:mv="urn:schemas-microsoft-com:mac:vml" xmlns:o="urn:schemas-microsoft-com:office:office" xmlns:r="http://schemas.openxmlformats.org/officeDocument/2006/relationships" xmlns:m="http://schemas.openxmlformats.org/officeDocument/2006/math" xmlns:v="urn:schemas-microsoft-com:vml" xmlns:wp14="http://schemas.microsoft.com/office/word/2010/wordprocessingDrawing" xmlns:wp="http://schemas.openxmlformats.org/drawingml/2006/wordprocessingDrawing" xmlns:w10="urn:schemas-microsoft-com:office:word" xmlns:w="http://schemas.openxmlformats.org/wordprocessingml/2006/main" xmlns:w14="http://schemas.microsoft.com/office/word/2010/wordml" xmlns:wpg="http://schemas.microsoft.com/office/word/2010/wordprocessingGroup" xmlns:wpi="http://schemas.microsoft.com/office/word/2010/wordprocessingInk" xmlns:wne="http://schemas.microsoft.com/office/word/2006/wordml" xmlns:wps="http://schemas.microsoft.com/office/word/2010/wordprocessingShape" mc:Ignorable="w14 wp14">
   <w:abstractNum w:abstractNumId="0">
+    <w:nsid w:val="42A7382F"/>
+    <w:multiLevelType w:val="hybridMultilevel"/>
+    <w:tmpl w:val="E716F478"/>
+    <w:lvl w:ilvl="0" w:tplc="723E1B18">
+      <w:start w:val="4"/>
+      <w:numFmt w:val="bullet"/>
+      <w:lvlText w:val="-"/>
+      <w:lvlJc w:val="left"/>
+      <w:pPr>
+        <w:ind w:left="720" w:hanging="360"/>
+      </w:pPr>
+      <w:rPr>
+        <w:rFonts w:ascii="Cambria" w:eastAsiaTheme="minorEastAsia" w:hAnsi="Cambria" w:cstheme="minorBidi" w:hint="default"/>
+      </w:rPr>
+    </w:lvl>
+    <w:lvl w:ilvl="1" w:tplc="04090003" w:tentative="1">
+      <w:start w:val="1"/>
+      <w:numFmt w:val="bullet"/>
+      <w:lvlText w:val="o"/>
+      <w:lvlJc w:val="left"/>
+      <w:pPr>
+        <w:ind w:left="1440" w:hanging="360"/>
+      </w:pPr>
+      <w:rPr>
+        <w:rFonts w:ascii="Courier New" w:hAnsi="Courier New" w:hint="default"/>
+      </w:rPr>
+    </w:lvl>
+    <w:lvl w:ilvl="2" w:tplc="04090005" w:tentative="1">
+      <w:start w:val="1"/>
+      <w:numFmt w:val="bullet"/>
+      <w:lvlText w:val=""/>
+      <w:lvlJc w:val="left"/>
+      <w:pPr>
+        <w:ind w:left="2160" w:hanging="360"/>
+      </w:pPr>
+      <w:rPr>
+        <w:rFonts w:ascii="Wingdings" w:hAnsi="Wingdings" w:hint="default"/>
+      </w:rPr>
+    </w:lvl>
+    <w:lvl w:ilvl="3" w:tplc="04090001" w:tentative="1">
+      <w:start w:val="1"/>
+      <w:numFmt w:val="bullet"/>
+      <w:lvlText w:val=""/>
+      <w:lvlJc w:val="left"/>
+      <w:pPr>
+        <w:ind w:left="2880" w:hanging="360"/>
+      </w:pPr>
+      <w:rPr>
+        <w:rFonts w:ascii="Symbol" w:hAnsi="Symbol" w:hint="default"/>
+      </w:rPr>
+    </w:lvl>
+    <w:lvl w:ilvl="4" w:tplc="04090003" w:tentative="1">
+      <w:start w:val="1"/>
+      <w:numFmt w:val="bullet"/>
+      <w:lvlText w:val="o"/>
+      <w:lvlJc w:val="left"/>
+      <w:pPr>
+        <w:ind w:left="3600" w:hanging="360"/>
+      </w:pPr>
+      <w:rPr>
+        <w:rFonts w:ascii="Courier New" w:hAnsi="Courier New" w:hint="default"/>
+      </w:rPr>
+    </w:lvl>
+    <w:lvl w:ilvl="5" w:tplc="04090005" w:tentative="1">
+      <w:start w:val="1"/>
+      <w:numFmt w:val="bullet"/>
+      <w:lvlText w:val=""/>
+      <w:lvlJc w:val="left"/>
+      <w:pPr>
+        <w:ind w:left="4320" w:hanging="360"/>
+      </w:pPr>
+      <w:rPr>
+        <w:rFonts w:ascii="Wingdings" w:hAnsi="Wingdings" w:hint="default"/>
+      </w:rPr>
+    </w:lvl>
+    <w:lvl w:ilvl="6" w:tplc="04090001" w:tentative="1">
+      <w:start w:val="1"/>
+      <w:numFmt w:val="bullet"/>
+      <w:lvlText w:val=""/>
+      <w:lvlJc w:val="left"/>
+      <w:pPr>
+        <w:ind w:left="5040" w:hanging="360"/>
+      </w:pPr>
+      <w:rPr>
+        <w:rFonts w:ascii="Symbol" w:hAnsi="Symbol" w:hint="default"/>
+      </w:rPr>
+    </w:lvl>
+    <w:lvl w:ilvl="7" w:tplc="04090003" w:tentative="1">
+      <w:start w:val="1"/>
+      <w:numFmt w:val="bullet"/>
+      <w:lvlText w:val="o"/>
+      <w:lvlJc w:val="left"/>
+      <w:pPr>
+        <w:ind w:left="5760" w:hanging="360"/>
+      </w:pPr>
+      <w:rPr>
+        <w:rFonts w:ascii="Courier New" w:hAnsi="Courier New" w:hint="default"/>
+      </w:rPr>
+    </w:lvl>
+    <w:lvl w:ilvl="8" w:tplc="04090005" w:tentative="1">
+      <w:start w:val="1"/>
+      <w:numFmt w:val="bullet"/>
+      <w:lvlText w:val=""/>
+      <w:lvlJc w:val="left"/>
+      <w:pPr>
+        <w:ind w:left="6480" w:hanging="360"/>
+      </w:pPr>
+      <w:rPr>
+        <w:rFonts w:ascii="Wingdings" w:hAnsi="Wingdings" w:hint="default"/>
+      </w:rPr>
+    </w:lvl>
+  </w:abstractNum>
+  <w:abstractNum w:abstractNumId="1">
     <w:nsid w:val="69B33881"/>
     <w:multiLevelType w:val="hybridMultilevel"/>
     <w:tmpl w:val="186AFB80"/>
@@ -1084,6 +1319,9 @@
     </w:lvl>
   </w:abstractNum>
   <w:num w:numId="1">
+    <w:abstractNumId w:val="1"/>
+  </w:num>
+  <w:num w:numId="2">
     <w:abstractNumId w:val="0"/>
   </w:num>
 </w:numbering>

</xml_diff>